<commit_message>
next version of survey gives AIC for replicate weight models...
</commit_message>
<xml_diff>
--- a/03_generated-reports/06_r2-analysis.docx
+++ b/03_generated-reports/06_r2-analysis.docx
@@ -238,7 +238,7 @@
         <w:rPr>
           <w:rStyle w:val="StringTok"/>
         </w:rPr>
-        <w:t xml:space="preserve">"2024-01-11"</w:t>
+        <w:t xml:space="preserve">"2024-04-22"</w:t>
       </w:r>
       <w:r>
         <w:br/>
@@ -1973,147 +1973,6 @@
       <w:pPr>
         <w:pStyle w:val="SourceCode"/>
       </w:pPr>
-      <w:r>
-        <w:rPr>
-          <w:rStyle w:val="CommentTok"/>
-        </w:rPr>
-        <w:t xml:space="preserve"># for our survey models, we want modelsummary() to retrieve the AIC value that is stored in the model object</w:t>
-      </w:r>
-      <w:r>
-        <w:br/>
-      </w:r>
-      <w:r>
-        <w:rPr>
-          <w:rStyle w:val="CommentTok"/>
-        </w:rPr>
-        <w:t xml:space="preserve"># instead of trying to calculate it as there's some sort of bug there (still to ask on StackOverflow about this)</w:t>
-      </w:r>
-      <w:r>
-        <w:br/>
-      </w:r>
-      <w:r>
-        <w:rPr>
-          <w:rStyle w:val="NormalTok"/>
-        </w:rPr>
-        <w:t xml:space="preserve">AIC.svrepglm </w:t>
-      </w:r>
-      <w:r>
-        <w:rPr>
-          <w:rStyle w:val="OtherTok"/>
-        </w:rPr>
-        <w:t xml:space="preserve">&lt;-</w:t>
-      </w:r>
-      <w:r>
-        <w:rPr>
-          <w:rStyle w:val="NormalTok"/>
-        </w:rPr>
-        <w:t xml:space="preserve"> </w:t>
-      </w:r>
-      <w:r>
-        <w:rPr>
-          <w:rStyle w:val="ControlFlowTok"/>
-        </w:rPr>
-        <w:t xml:space="preserve">function</w:t>
-      </w:r>
-      <w:r>
-        <w:rPr>
-          <w:rStyle w:val="NormalTok"/>
-        </w:rPr>
-        <w:t xml:space="preserve">(model){</w:t>
-      </w:r>
-      <w:r>
-        <w:br/>
-      </w:r>
-      <w:r>
-        <w:rPr>
-          <w:rStyle w:val="NormalTok"/>
-        </w:rPr>
-        <w:t xml:space="preserve">  AIC </w:t>
-      </w:r>
-      <w:r>
-        <w:rPr>
-          <w:rStyle w:val="OtherTok"/>
-        </w:rPr>
-        <w:t xml:space="preserve">&lt;-</w:t>
-      </w:r>
-      <w:r>
-        <w:rPr>
-          <w:rStyle w:val="NormalTok"/>
-        </w:rPr>
-        <w:t xml:space="preserve"> model</w:t>
-      </w:r>
-      <w:r>
-        <w:rPr>
-          <w:rStyle w:val="SpecialCharTok"/>
-        </w:rPr>
-        <w:t xml:space="preserve">$</w:t>
-      </w:r>
-      <w:r>
-        <w:rPr>
-          <w:rStyle w:val="NormalTok"/>
-        </w:rPr>
-        <w:t xml:space="preserve">aic</w:t>
-      </w:r>
-      <w:r>
-        <w:br/>
-      </w:r>
-      <w:r>
-        <w:rPr>
-          <w:rStyle w:val="NormalTok"/>
-        </w:rPr>
-        <w:t xml:space="preserve">  </w:t>
-      </w:r>
-      <w:r>
-        <w:br/>
-      </w:r>
-      <w:r>
-        <w:rPr>
-          <w:rStyle w:val="NormalTok"/>
-        </w:rPr>
-        <w:t xml:space="preserve">  </w:t>
-      </w:r>
-      <w:r>
-        <w:rPr>
-          <w:rStyle w:val="FunctionTok"/>
-        </w:rPr>
-        <w:t xml:space="preserve">list</w:t>
-      </w:r>
-      <w:r>
-        <w:rPr>
-          <w:rStyle w:val="NormalTok"/>
-        </w:rPr>
-        <w:t xml:space="preserve">(</w:t>
-      </w:r>
-      <w:r>
-        <w:rPr>
-          <w:rStyle w:val="AttributeTok"/>
-        </w:rPr>
-        <w:t xml:space="preserve">AIC =</w:t>
-      </w:r>
-      <w:r>
-        <w:rPr>
-          <w:rStyle w:val="NormalTok"/>
-        </w:rPr>
-        <w:t xml:space="preserve"> AIC)</w:t>
-      </w:r>
-      <w:r>
-        <w:br/>
-      </w:r>
-      <w:r>
-        <w:rPr>
-          <w:rStyle w:val="NormalTok"/>
-        </w:rPr>
-        <w:t xml:space="preserve">}</w:t>
-      </w:r>
-      <w:r>
-        <w:br/>
-      </w:r>
-      <w:r>
-        <w:br/>
-      </w:r>
-      <w:r>
-        <w:br/>
-      </w:r>
       <w:r>
         <w:rPr>
           <w:rStyle w:val="NormalTok"/>
@@ -4949,55 +4808,55 @@
                 <w:rFonts w:ascii="Calibri" w:hAnsi="Calibri"/>
                 <w:sz w:val="20"/>
               </w:rPr>
-              <w:t xml:space="default">106.1</w:t>
-            </w:r>
-          </w:p>
-        </w:tc>
-        <w:tc>
-          <w:tcPr>
-            <w:tcBorders>
-              <w:top w:val="single" w:space="0" w:color="D3D3D3"/>
-              <w:bottom w:val="single" w:space="0" w:color="D3D3D3"/>
-              <w:start w:val="single" w:space="0" w:color="D3D3D3"/>
-              <w:end w:val="single" w:space="0" w:color="D3D3D3"/>
-            </w:tcBorders>
-          </w:tcPr>
-          <w:p>
-            <w:pPr>
-              <w:spacing w:before="0" w:after="60"/>
-              <w:keepNext/>
-              <w:jc w:val="center"/>
-            </w:pPr>
-            <w:r>
-              <w:rPr>
-                <w:rFonts w:ascii="Calibri" w:hAnsi="Calibri"/>
-                <w:sz w:val="20"/>
-              </w:rPr>
-              <w:t xml:space="default">93.1</w:t>
-            </w:r>
-          </w:p>
-        </w:tc>
-        <w:tc>
-          <w:tcPr>
-            <w:tcBorders>
-              <w:top w:val="single" w:space="0" w:color="D3D3D3"/>
-              <w:bottom w:val="single" w:space="0" w:color="D3D3D3"/>
-              <w:start w:val="single" w:space="0" w:color="D3D3D3"/>
-              <w:end w:val="single" w:space="0" w:color="D3D3D3"/>
-            </w:tcBorders>
-          </w:tcPr>
-          <w:p>
-            <w:pPr>
-              <w:spacing w:before="0" w:after="60"/>
-              <w:keepNext/>
-              <w:jc w:val="center"/>
-            </w:pPr>
-            <w:r>
-              <w:rPr>
-                <w:rFonts w:ascii="Calibri" w:hAnsi="Calibri"/>
-                <w:sz w:val="20"/>
-              </w:rPr>
-              <w:t xml:space="default">94.8</w:t>
+              <w:t xml:space="default">-1925.7</w:t>
+            </w:r>
+          </w:p>
+        </w:tc>
+        <w:tc>
+          <w:tcPr>
+            <w:tcBorders>
+              <w:top w:val="single" w:space="0" w:color="D3D3D3"/>
+              <w:bottom w:val="single" w:space="0" w:color="D3D3D3"/>
+              <w:start w:val="single" w:space="0" w:color="D3D3D3"/>
+              <w:end w:val="single" w:space="0" w:color="D3D3D3"/>
+            </w:tcBorders>
+          </w:tcPr>
+          <w:p>
+            <w:pPr>
+              <w:spacing w:before="0" w:after="60"/>
+              <w:keepNext/>
+              <w:jc w:val="center"/>
+            </w:pPr>
+            <w:r>
+              <w:rPr>
+                <w:rFonts w:ascii="Calibri" w:hAnsi="Calibri"/>
+                <w:sz w:val="20"/>
+              </w:rPr>
+              <w:t xml:space="default">-1934.0</w:t>
+            </w:r>
+          </w:p>
+        </w:tc>
+        <w:tc>
+          <w:tcPr>
+            <w:tcBorders>
+              <w:top w:val="single" w:space="0" w:color="D3D3D3"/>
+              <w:bottom w:val="single" w:space="0" w:color="D3D3D3"/>
+              <w:start w:val="single" w:space="0" w:color="D3D3D3"/>
+              <w:end w:val="single" w:space="0" w:color="D3D3D3"/>
+            </w:tcBorders>
+          </w:tcPr>
+          <w:p>
+            <w:pPr>
+              <w:spacing w:before="0" w:after="60"/>
+              <w:keepNext/>
+              <w:jc w:val="center"/>
+            </w:pPr>
+            <w:r>
+              <w:rPr>
+                <w:rFonts w:ascii="Calibri" w:hAnsi="Calibri"/>
+                <w:sz w:val="20"/>
+              </w:rPr>
+              <w:t xml:space="default">-1930.3</w:t>
             </w:r>
           </w:p>
         </w:tc>
@@ -5122,55 +4981,55 @@
                 <w:rFonts w:ascii="Calibri" w:hAnsi="Calibri"/>
                 <w:sz w:val="20"/>
               </w:rPr>
-              <w:t xml:space="default">9226.2</w:t>
-            </w:r>
-          </w:p>
-        </w:tc>
-        <w:tc>
-          <w:tcPr>
-            <w:tcBorders>
-              <w:top w:val="single" w:space="0" w:color="D3D3D3"/>
-              <w:bottom w:val="single" w:space="0" w:color="D3D3D3"/>
-              <w:start w:val="single" w:space="0" w:color="D3D3D3"/>
-              <w:end w:val="single" w:space="0" w:color="D3D3D3"/>
-            </w:tcBorders>
-          </w:tcPr>
-          <w:p>
-            <w:pPr>
-              <w:spacing w:before="0" w:after="60"/>
-              <w:keepNext/>
-              <w:jc w:val="center"/>
-            </w:pPr>
-            <w:r>
-              <w:rPr>
-                <w:rFonts w:ascii="Calibri" w:hAnsi="Calibri"/>
-                <w:sz w:val="20"/>
-              </w:rPr>
-              <w:t xml:space="default">9151.8</w:t>
-            </w:r>
-          </w:p>
-        </w:tc>
-        <w:tc>
-          <w:tcPr>
-            <w:tcBorders>
-              <w:top w:val="single" w:space="0" w:color="D3D3D3"/>
-              <w:bottom w:val="single" w:space="0" w:color="D3D3D3"/>
-              <w:start w:val="single" w:space="0" w:color="D3D3D3"/>
-              <w:end w:val="single" w:space="0" w:color="D3D3D3"/>
-            </w:tcBorders>
-          </w:tcPr>
-          <w:p>
-            <w:pPr>
-              <w:spacing w:before="0" w:after="60"/>
-              <w:keepNext/>
-              <w:jc w:val="center"/>
-            </w:pPr>
-            <w:r>
-              <w:rPr>
-                <w:rFonts w:ascii="Calibri" w:hAnsi="Calibri"/>
-                <w:sz w:val="20"/>
-              </w:rPr>
-              <w:t xml:space="default">9105.0</w:t>
+              <w:t xml:space="default">17496704.3</w:t>
+            </w:r>
+          </w:p>
+        </w:tc>
+        <w:tc>
+          <w:tcPr>
+            <w:tcBorders>
+              <w:top w:val="single" w:space="0" w:color="D3D3D3"/>
+              <w:bottom w:val="single" w:space="0" w:color="D3D3D3"/>
+              <w:start w:val="single" w:space="0" w:color="D3D3D3"/>
+              <w:end w:val="single" w:space="0" w:color="D3D3D3"/>
+            </w:tcBorders>
+          </w:tcPr>
+          <w:p>
+            <w:pPr>
+              <w:spacing w:before="0" w:after="60"/>
+              <w:keepNext/>
+              <w:jc w:val="center"/>
+            </w:pPr>
+            <w:r>
+              <w:rPr>
+                <w:rFonts w:ascii="Calibri" w:hAnsi="Calibri"/>
+                <w:sz w:val="20"/>
+              </w:rPr>
+              <w:t xml:space="default">17869013.4</w:t>
+            </w:r>
+          </w:p>
+        </w:tc>
+        <w:tc>
+          <w:tcPr>
+            <w:tcBorders>
+              <w:top w:val="single" w:space="0" w:color="D3D3D3"/>
+              <w:bottom w:val="single" w:space="0" w:color="D3D3D3"/>
+              <w:start w:val="single" w:space="0" w:color="D3D3D3"/>
+              <w:end w:val="single" w:space="0" w:color="D3D3D3"/>
+            </w:tcBorders>
+          </w:tcPr>
+          <w:p>
+            <w:pPr>
+              <w:spacing w:before="0" w:after="60"/>
+              <w:keepNext/>
+              <w:jc w:val="center"/>
+            </w:pPr>
+            <w:r>
+              <w:rPr>
+                <w:rFonts w:ascii="Calibri" w:hAnsi="Calibri"/>
+                <w:sz w:val="20"/>
+              </w:rPr>
+              <w:t xml:space="default">18515491.6</w:t>
             </w:r>
           </w:p>
         </w:tc>
@@ -5295,55 +5154,55 @@
                 <w:rFonts w:ascii="Calibri" w:hAnsi="Calibri"/>
                 <w:sz w:val="20"/>
               </w:rPr>
-              <w:t xml:space="default">-4602.064</w:t>
-            </w:r>
-          </w:p>
-        </w:tc>
-        <w:tc>
-          <w:tcPr>
-            <w:tcBorders>
-              <w:top w:val="single" w:space="0" w:color="D3D3D3"/>
-              <w:bottom w:val="single" w:space="0" w:color="D3D3D3"/>
-              <w:start w:val="single" w:space="0" w:color="D3D3D3"/>
-              <w:end w:val="single" w:space="0" w:color="D3D3D3"/>
-            </w:tcBorders>
-          </w:tcPr>
-          <w:p>
-            <w:pPr>
-              <w:spacing w:before="0" w:after="60"/>
-              <w:keepNext/>
-              <w:jc w:val="center"/>
-            </w:pPr>
-            <w:r>
-              <w:rPr>
-                <w:rFonts w:ascii="Calibri" w:hAnsi="Calibri"/>
-                <w:sz w:val="20"/>
-              </w:rPr>
-              <w:t xml:space="default">-4561.158</w:t>
-            </w:r>
-          </w:p>
-        </w:tc>
-        <w:tc>
-          <w:tcPr>
-            <w:tcBorders>
-              <w:top w:val="single" w:space="0" w:color="D3D3D3"/>
-              <w:bottom w:val="single" w:space="0" w:color="D3D3D3"/>
-              <w:start w:val="single" w:space="0" w:color="D3D3D3"/>
-              <w:end w:val="single" w:space="0" w:color="D3D3D3"/>
-            </w:tcBorders>
-          </w:tcPr>
-          <w:p>
-            <w:pPr>
-              <w:spacing w:before="0" w:after="60"/>
-              <w:keepNext/>
-              <w:jc w:val="center"/>
-            </w:pPr>
-            <w:r>
-              <w:rPr>
-                <w:rFonts w:ascii="Calibri" w:hAnsi="Calibri"/>
-                <w:sz w:val="20"/>
-              </w:rPr>
-              <w:t xml:space="default">-4534.057</w:t>
+              <w:t xml:space="default">-8748341.109</w:t>
+            </w:r>
+          </w:p>
+        </w:tc>
+        <w:tc>
+          <w:tcPr>
+            <w:tcBorders>
+              <w:top w:val="single" w:space="0" w:color="D3D3D3"/>
+              <w:bottom w:val="single" w:space="0" w:color="D3D3D3"/>
+              <w:start w:val="single" w:space="0" w:color="D3D3D3"/>
+              <w:end w:val="single" w:space="0" w:color="D3D3D3"/>
+            </w:tcBorders>
+          </w:tcPr>
+          <w:p>
+            <w:pPr>
+              <w:spacing w:before="0" w:after="60"/>
+              <w:keepNext/>
+              <w:jc w:val="center"/>
+            </w:pPr>
+            <w:r>
+              <w:rPr>
+                <w:rFonts w:ascii="Calibri" w:hAnsi="Calibri"/>
+                <w:sz w:val="20"/>
+              </w:rPr>
+              <w:t xml:space="default">-8934491.943</w:t>
+            </w:r>
+          </w:p>
+        </w:tc>
+        <w:tc>
+          <w:tcPr>
+            <w:tcBorders>
+              <w:top w:val="single" w:space="0" w:color="D3D3D3"/>
+              <w:bottom w:val="single" w:space="0" w:color="D3D3D3"/>
+              <w:start w:val="single" w:space="0" w:color="D3D3D3"/>
+              <w:end w:val="single" w:space="0" w:color="D3D3D3"/>
+            </w:tcBorders>
+          </w:tcPr>
+          <w:p>
+            <w:pPr>
+              <w:spacing w:before="0" w:after="60"/>
+              <w:keepNext/>
+              <w:jc w:val="center"/>
+            </w:pPr>
+            <w:r>
+              <w:rPr>
+                <w:rFonts w:ascii="Calibri" w:hAnsi="Calibri"/>
+                <w:sz w:val="20"/>
+              </w:rPr>
+              <w:t xml:space="default">-9257727.361</w:t>
             </w:r>
           </w:p>
         </w:tc>

</xml_diff>